<commit_message>
0018 - Added ImageCenter to Split-Image
</commit_message>
<xml_diff>
--- a/Notes.docx
+++ b/Notes.docx
@@ -3,11 +3,40 @@
 <w:document xmlns:wpc="http://schemas.microsoft.com/office/word/2010/wordprocessingCanvas" xmlns:cx="http://schemas.microsoft.com/office/drawing/2014/chartex" xmlns:cx1="http://schemas.microsoft.com/office/drawing/2015/9/8/chartex" xmlns:cx2="http://schemas.microsoft.com/office/drawing/2015/10/21/chartex" xmlns:cx3="http://schemas.microsoft.com/office/drawing/2016/5/9/chartex" xmlns:cx4="http://schemas.microsoft.com/office/drawing/2016/5/10/chartex" xmlns:cx5="http://schemas.microsoft.com/office/drawing/2016/5/11/chartex" xmlns:cx6="http://schemas.microsoft.com/office/drawing/2016/5/12/chartex" xmlns:cx7="http://schemas.microsoft.com/office/drawing/2016/5/13/chartex" xmlns:cx8="http://schemas.microsoft.com/office/drawing/2016/5/14/chartex" xmlns:mc="http://schemas.openxmlformats.org/markup-compatibility/2006" xmlns:aink="http://schemas.microsoft.com/office/drawing/2016/ink" xmlns:am3d="http://schemas.microsoft.com/office/drawing/2017/model3d" xmlns:o="urn:schemas-microsoft-com:office:office" xmlns:oel="http://schemas.microsoft.com/office/2019/extlst" xmlns:r="http://schemas.openxmlformats.org/officeDocument/2006/relationships" xmlns:m="http://schemas.openxmlformats.org/officeDocument/2006/math" xmlns:v="urn:schemas-microsoft-com:vml" xmlns:wp14="http://schemas.microsoft.com/office/word/2010/wordprocessingDrawing" xmlns:wp="http://schemas.openxmlformats.org/drawingml/2006/wordprocessingDrawing" xmlns:w10="urn:schemas-microsoft-com:office:word" xmlns:w="http://schemas.openxmlformats.org/wordprocessingml/2006/main" xmlns:w14="http://schemas.microsoft.com/office/word/2010/wordml" xmlns:w15="http://schemas.microsoft.com/office/word/2012/wordml" xmlns:w16cex="http://schemas.microsoft.com/office/word/2018/wordml/cex" xmlns:w16cid="http://schemas.microsoft.com/office/word/2016/wordml/cid" xmlns:w16="http://schemas.microsoft.com/office/word/2018/wordml" xmlns:w16du="http://schemas.microsoft.com/office/word/2023/wordml/word16du" xmlns:w16sdtdh="http://schemas.microsoft.com/office/word/2020/wordml/sdtdatahash" xmlns:w16sdtfl="http://schemas.microsoft.com/office/word/2024/wordml/sdtformatlock" xmlns:w16se="http://schemas.microsoft.com/office/word/2015/wordml/symex" xmlns:wpg="http://schemas.microsoft.com/office/word/2010/wordprocessingGroup" xmlns:wpi="http://schemas.microsoft.com/office/word/2010/wordprocessingInk" xmlns:wne="http://schemas.microsoft.com/office/word/2006/wordml" xmlns:wps="http://schemas.microsoft.com/office/word/2010/wordprocessingShape" mc:Ignorable="w14 w15 w16se w16cid w16 w16cex w16sdtdh w16sdtfl w16du wp14">
   <w:body>
     <w:p>
-      <w:proofErr w:type="spellStart"/>
+      <w:pPr>
+        <w:pStyle w:val="Heading1"/>
+      </w:pPr>
+      <w:r>
+        <w:t>Presentation</w:t>
+      </w:r>
+    </w:p>
+    <w:p>
+      <w:r>
+        <w:t>The url for presentation is the production url:</w:t>
+      </w:r>
+    </w:p>
+    <w:p>
+      <w:hyperlink r:id="rId4" w:history="1">
+        <w:r>
+          <w:rPr>
+            <w:rStyle w:val="Hyperlink"/>
+          </w:rPr>
+          <w:t>https://talksthatmatterv2.vercel.app/</w:t>
+        </w:r>
+      </w:hyperlink>
+    </w:p>
+    <w:p>
+      <w:r>
+        <w:t>If there are discrepancies between what you see on Vercel vs Presentation, then make sure that the presentation url is the correct one.  Re-build and deploy to production if necessary.</w:t>
+      </w:r>
+    </w:p>
+    <w:p>
+      <w:pPr>
+        <w:pStyle w:val="Heading1"/>
+      </w:pPr>
       <w:r>
         <w:t>Sanity.types.ts</w:t>
       </w:r>
-      <w:proofErr w:type="spellEnd"/>
     </w:p>
     <w:p>
       <w:pPr>
@@ -46,32 +75,15 @@
           <w:b/>
           <w:bCs/>
         </w:rPr>
-        <w:t>ImageFragment to the splitImageBlock query in /lib/sanity/</w:t>
-      </w:r>
-      <w:proofErr w:type="spellStart"/>
-      <w:r>
-        <w:rPr>
-          <w:b/>
-          <w:bCs/>
-        </w:rPr>
-        <w:t>query.ts</w:t>
-      </w:r>
-      <w:proofErr w:type="spellEnd"/>
-    </w:p>
-    <w:p>
-      <w:pPr>
-        <w:spacing w:after="0" w:line="240" w:lineRule="auto"/>
-      </w:pPr>
-      <w:r>
-        <w:t xml:space="preserve">const splitImageBlock = /* </w:t>
-      </w:r>
-      <w:proofErr w:type="spellStart"/>
-      <w:r>
-        <w:t>groq</w:t>
-      </w:r>
-      <w:proofErr w:type="spellEnd"/>
-      <w:r>
-        <w:t xml:space="preserve"> */ `</w:t>
+        <w:t>ImageFragment to the splitImageBlock query in /lib/sanity/query.ts</w:t>
+      </w:r>
+    </w:p>
+    <w:p>
+      <w:pPr>
+        <w:spacing w:after="0" w:line="240" w:lineRule="auto"/>
+      </w:pPr>
+      <w:r>
+        <w:t>const splitImageBlock = /* groq */ `</w:t>
       </w:r>
     </w:p>
     <w:p>
@@ -116,23 +128,7 @@
     </w:p>
     <w:p>
       <w:r>
-        <w:t xml:space="preserve">This should produce the following </w:t>
-      </w:r>
-      <w:proofErr w:type="gramStart"/>
-      <w:r>
-        <w:t>type</w:t>
-      </w:r>
-      <w:proofErr w:type="gramEnd"/>
-      <w:r>
-        <w:t xml:space="preserve"> definition in </w:t>
-      </w:r>
-      <w:proofErr w:type="spellStart"/>
-      <w:r>
-        <w:t>sanity.types.ts</w:t>
-      </w:r>
-      <w:proofErr w:type="spellEnd"/>
-      <w:r>
-        <w:t xml:space="preserve"> after running;</w:t>
+        <w:t>This should produce the following type definition in sanity.types.ts after running;</w:t>
       </w:r>
     </w:p>
     <w:p>
@@ -142,15 +138,7 @@
     </w:p>
     <w:p>
       <w:r>
-        <w:t xml:space="preserve">Sanity </w:t>
-      </w:r>
-      <w:proofErr w:type="spellStart"/>
-      <w:r>
-        <w:t>typegen</w:t>
-      </w:r>
-      <w:proofErr w:type="spellEnd"/>
-      <w:r>
-        <w:t xml:space="preserve"> generate</w:t>
+        <w:t>Sanity typegen generate</w:t>
       </w:r>
     </w:p>
     <w:p>
@@ -203,23 +191,7 @@
         <w:spacing w:after="0" w:line="240" w:lineRule="auto"/>
       </w:pPr>
       <w:r>
-        <w:t>            [</w:t>
-      </w:r>
-      <w:proofErr w:type="spellStart"/>
-      <w:r>
-        <w:t>internalGroqTypeReferenceTo</w:t>
-      </w:r>
-      <w:proofErr w:type="spellEnd"/>
-      <w:r>
-        <w:t>]?: "</w:t>
-      </w:r>
-      <w:proofErr w:type="spellStart"/>
-      <w:r>
-        <w:t>sanity.imageAsset</w:t>
-      </w:r>
-      <w:proofErr w:type="spellEnd"/>
-      <w:r>
-        <w:t>";</w:t>
+        <w:t>            [internalGroqTypeReferenceTo]?: "sanity.imageAsset";</w:t>
       </w:r>
     </w:p>
     <w:p>
@@ -235,31 +207,15 @@
         <w:spacing w:after="0" w:line="240" w:lineRule="auto"/>
       </w:pPr>
       <w:r>
-        <w:t xml:space="preserve">          hotspot?: </w:t>
-      </w:r>
-      <w:proofErr w:type="spellStart"/>
-      <w:r>
-        <w:t>SanityImageHotspot</w:t>
-      </w:r>
-      <w:proofErr w:type="spellEnd"/>
-      <w:r>
-        <w:t>;</w:t>
-      </w:r>
-    </w:p>
-    <w:p>
-      <w:pPr>
-        <w:spacing w:after="0" w:line="240" w:lineRule="auto"/>
-      </w:pPr>
-      <w:r>
-        <w:t xml:space="preserve">          crop?: </w:t>
-      </w:r>
-      <w:proofErr w:type="spellStart"/>
-      <w:r>
-        <w:t>SanityImageCrop</w:t>
-      </w:r>
-      <w:proofErr w:type="spellEnd"/>
-      <w:r>
-        <w:t>;</w:t>
+        <w:t>          hotspot?: SanityImageHotspot;</w:t>
+      </w:r>
+    </w:p>
+    <w:p>
+      <w:pPr>
+        <w:spacing w:after="0" w:line="240" w:lineRule="auto"/>
+      </w:pPr>
+      <w:r>
+        <w:t>          crop?: SanityImageCrop;</w:t>
       </w:r>
     </w:p>
     <w:p>
@@ -283,31 +239,15 @@
         <w:spacing w:after="0" w:line="240" w:lineRule="auto"/>
       </w:pPr>
       <w:r>
-        <w:t xml:space="preserve">          </w:t>
-      </w:r>
-      <w:proofErr w:type="spellStart"/>
-      <w:r>
-        <w:t>blurData</w:t>
-      </w:r>
-      <w:proofErr w:type="spellEnd"/>
-      <w:r>
-        <w:t>: string | null;</w:t>
-      </w:r>
-    </w:p>
-    <w:p>
-      <w:pPr>
-        <w:spacing w:after="0" w:line="240" w:lineRule="auto"/>
-      </w:pPr>
-      <w:r>
-        <w:t xml:space="preserve">          </w:t>
-      </w:r>
-      <w:proofErr w:type="spellStart"/>
-      <w:r>
-        <w:t>dominantColor</w:t>
-      </w:r>
-      <w:proofErr w:type="spellEnd"/>
-      <w:r>
-        <w:t>: string | null;</w:t>
+        <w:t>          blurData: string | null;</w:t>
+      </w:r>
+    </w:p>
+    <w:p>
+      <w:pPr>
+        <w:spacing w:after="0" w:line="240" w:lineRule="auto"/>
+      </w:pPr>
+      <w:r>
+        <w:t>          dominantColor: string | null;</w:t>
       </w:r>
     </w:p>
     <w:p>
@@ -1245,6 +1185,29 @@
       <w:spacing w:val="5"/>
     </w:rPr>
   </w:style>
+  <w:style w:type="character" w:styleId="Hyperlink">
+    <w:name w:val="Hyperlink"/>
+    <w:basedOn w:val="DefaultParagraphFont"/>
+    <w:uiPriority w:val="99"/>
+    <w:unhideWhenUsed/>
+    <w:rsid w:val="003E5556"/>
+    <w:rPr>
+      <w:color w:val="467886" w:themeColor="hyperlink"/>
+      <w:u w:val="single"/>
+    </w:rPr>
+  </w:style>
+  <w:style w:type="character" w:styleId="UnresolvedMention">
+    <w:name w:val="Unresolved Mention"/>
+    <w:basedOn w:val="DefaultParagraphFont"/>
+    <w:uiPriority w:val="99"/>
+    <w:semiHidden/>
+    <w:unhideWhenUsed/>
+    <w:rsid w:val="003E5556"/>
+    <w:rPr>
+      <w:color w:val="605E5C"/>
+      <w:shd w:val="clear" w:color="auto" w:fill="E1DFDD"/>
+    </w:rPr>
+  </w:style>
 </w:styles>
 </file>
 

</xml_diff>

<commit_message>
0030 - Commit after upstream pull and merge
</commit_message>
<xml_diff>
--- a/Notes.docx
+++ b/Notes.docx
@@ -35,8 +35,28 @@
         <w:pStyle w:val="Heading1"/>
       </w:pPr>
       <w:r>
+        <w:t xml:space="preserve">Sanity Login Error </w:t>
+      </w:r>
+    </w:p>
+    <w:p>
+      <w:r>
+        <w:t>Change the build and deploy setting for install to:</w:t>
+      </w:r>
+    </w:p>
+    <w:p>
+      <w:r>
+        <w:t>pnpm install --ignore-scripts</w:t>
+      </w:r>
+    </w:p>
+    <w:p>
+      <w:pPr>
+        <w:pStyle w:val="Heading1"/>
+      </w:pPr>
+      <w:proofErr w:type="spellStart"/>
+      <w:r>
         <w:t>Sanity.types.ts</w:t>
       </w:r>
+      <w:proofErr w:type="spellEnd"/>
     </w:p>
     <w:p>
       <w:pPr>
@@ -70,28 +90,86 @@
         </w:rPr>
         <w:t xml:space="preserve">To get this to work properly you need to add the </w:t>
       </w:r>
+      <w:proofErr w:type="spellStart"/>
       <w:r>
         <w:rPr>
           <w:b/>
           <w:bCs/>
         </w:rPr>
-        <w:t>ImageFragment to the splitImageBlock query in /lib/sanity/query.ts</w:t>
-      </w:r>
-    </w:p>
-    <w:p>
-      <w:pPr>
-        <w:spacing w:after="0" w:line="240" w:lineRule="auto"/>
-      </w:pPr>
-      <w:r>
-        <w:t>const splitImageBlock = /* groq */ `</w:t>
-      </w:r>
-    </w:p>
-    <w:p>
-      <w:pPr>
-        <w:spacing w:after="0" w:line="240" w:lineRule="auto"/>
-      </w:pPr>
-      <w:r>
-        <w:t>  _type == "splitImage" =&gt; {</w:t>
+        <w:t>ImageFragment</w:t>
+      </w:r>
+      <w:proofErr w:type="spellEnd"/>
+      <w:r>
+        <w:rPr>
+          <w:b/>
+          <w:bCs/>
+        </w:rPr>
+        <w:t xml:space="preserve"> to the </w:t>
+      </w:r>
+      <w:proofErr w:type="spellStart"/>
+      <w:r>
+        <w:rPr>
+          <w:b/>
+          <w:bCs/>
+        </w:rPr>
+        <w:t>splitImageBlock</w:t>
+      </w:r>
+      <w:proofErr w:type="spellEnd"/>
+      <w:r>
+        <w:rPr>
+          <w:b/>
+          <w:bCs/>
+        </w:rPr>
+        <w:t xml:space="preserve"> query in /lib/sanity/</w:t>
+      </w:r>
+      <w:proofErr w:type="spellStart"/>
+      <w:r>
+        <w:rPr>
+          <w:b/>
+          <w:bCs/>
+        </w:rPr>
+        <w:t>query.ts</w:t>
+      </w:r>
+      <w:proofErr w:type="spellEnd"/>
+    </w:p>
+    <w:p>
+      <w:pPr>
+        <w:spacing w:after="0" w:line="240" w:lineRule="auto"/>
+      </w:pPr>
+      <w:r>
+        <w:t xml:space="preserve">const </w:t>
+      </w:r>
+      <w:proofErr w:type="spellStart"/>
+      <w:r>
+        <w:t>splitImageBlock</w:t>
+      </w:r>
+      <w:proofErr w:type="spellEnd"/>
+      <w:r>
+        <w:t xml:space="preserve"> = /* </w:t>
+      </w:r>
+      <w:proofErr w:type="spellStart"/>
+      <w:r>
+        <w:t>groq</w:t>
+      </w:r>
+      <w:proofErr w:type="spellEnd"/>
+      <w:r>
+        <w:t xml:space="preserve"> */ `</w:t>
+      </w:r>
+    </w:p>
+    <w:p>
+      <w:pPr>
+        <w:spacing w:after="0" w:line="240" w:lineRule="auto"/>
+      </w:pPr>
+      <w:r>
+        <w:t>  _type == "</w:t>
+      </w:r>
+      <w:proofErr w:type="spellStart"/>
+      <w:r>
+        <w:t>splitImage</w:t>
+      </w:r>
+      <w:proofErr w:type="spellEnd"/>
+      <w:r>
+        <w:t>" =&gt; {</w:t>
       </w:r>
     </w:p>
     <w:p>
@@ -107,7 +185,15 @@
         <w:spacing w:after="0" w:line="240" w:lineRule="auto"/>
       </w:pPr>
       <w:r>
-        <w:t>    ${imageFragment},</w:t>
+        <w:t>    ${</w:t>
+      </w:r>
+      <w:proofErr w:type="spellStart"/>
+      <w:r>
+        <w:t>imageFragment</w:t>
+      </w:r>
+      <w:proofErr w:type="spellEnd"/>
+      <w:r>
+        <w:t>},</w:t>
       </w:r>
     </w:p>
     <w:p>
@@ -128,7 +214,23 @@
     </w:p>
     <w:p>
       <w:r>
-        <w:t>This should produce the following type definition in sanity.types.ts after running;</w:t>
+        <w:t xml:space="preserve">This should produce the following </w:t>
+      </w:r>
+      <w:proofErr w:type="gramStart"/>
+      <w:r>
+        <w:t>type</w:t>
+      </w:r>
+      <w:proofErr w:type="gramEnd"/>
+      <w:r>
+        <w:t xml:space="preserve"> definition in </w:t>
+      </w:r>
+      <w:proofErr w:type="spellStart"/>
+      <w:r>
+        <w:t>sanity.types.ts</w:t>
+      </w:r>
+      <w:proofErr w:type="spellEnd"/>
+      <w:r>
+        <w:t xml:space="preserve"> after running;</w:t>
       </w:r>
     </w:p>
     <w:p>
@@ -138,7 +240,15 @@
     </w:p>
     <w:p>
       <w:r>
-        <w:t>Sanity typegen generate</w:t>
+        <w:t xml:space="preserve">Sanity </w:t>
+      </w:r>
+      <w:proofErr w:type="spellStart"/>
+      <w:r>
+        <w:t>typegen</w:t>
+      </w:r>
+      <w:proofErr w:type="spellEnd"/>
+      <w:r>
+        <w:t xml:space="preserve"> generate</w:t>
       </w:r>
     </w:p>
     <w:p>
@@ -191,7 +301,23 @@
         <w:spacing w:after="0" w:line="240" w:lineRule="auto"/>
       </w:pPr>
       <w:r>
-        <w:t>            [internalGroqTypeReferenceTo]?: "sanity.imageAsset";</w:t>
+        <w:t>            [</w:t>
+      </w:r>
+      <w:proofErr w:type="spellStart"/>
+      <w:r>
+        <w:t>internalGroqTypeReferenceTo</w:t>
+      </w:r>
+      <w:proofErr w:type="spellEnd"/>
+      <w:r>
+        <w:t>]?: "</w:t>
+      </w:r>
+      <w:proofErr w:type="spellStart"/>
+      <w:r>
+        <w:t>sanity.imageAsset</w:t>
+      </w:r>
+      <w:proofErr w:type="spellEnd"/>
+      <w:r>
+        <w:t>";</w:t>
       </w:r>
     </w:p>
     <w:p>
@@ -207,15 +333,31 @@
         <w:spacing w:after="0" w:line="240" w:lineRule="auto"/>
       </w:pPr>
       <w:r>
-        <w:t>          hotspot?: SanityImageHotspot;</w:t>
-      </w:r>
-    </w:p>
-    <w:p>
-      <w:pPr>
-        <w:spacing w:after="0" w:line="240" w:lineRule="auto"/>
-      </w:pPr>
-      <w:r>
-        <w:t>          crop?: SanityImageCrop;</w:t>
+        <w:t xml:space="preserve">          hotspot?: </w:t>
+      </w:r>
+      <w:proofErr w:type="spellStart"/>
+      <w:r>
+        <w:t>SanityImageHotspot</w:t>
+      </w:r>
+      <w:proofErr w:type="spellEnd"/>
+      <w:r>
+        <w:t>;</w:t>
+      </w:r>
+    </w:p>
+    <w:p>
+      <w:pPr>
+        <w:spacing w:after="0" w:line="240" w:lineRule="auto"/>
+      </w:pPr>
+      <w:r>
+        <w:t xml:space="preserve">          crop?: </w:t>
+      </w:r>
+      <w:proofErr w:type="spellStart"/>
+      <w:r>
+        <w:t>SanityImageCrop</w:t>
+      </w:r>
+      <w:proofErr w:type="spellEnd"/>
+      <w:r>
+        <w:t>;</w:t>
       </w:r>
     </w:p>
     <w:p>
@@ -239,15 +381,32 @@
         <w:spacing w:after="0" w:line="240" w:lineRule="auto"/>
       </w:pPr>
       <w:r>
-        <w:t>          blurData: string | null;</w:t>
-      </w:r>
-    </w:p>
-    <w:p>
-      <w:pPr>
-        <w:spacing w:after="0" w:line="240" w:lineRule="auto"/>
-      </w:pPr>
-      <w:r>
-        <w:t>          dominantColor: string | null;</w:t>
+        <w:t xml:space="preserve">          </w:t>
+      </w:r>
+      <w:proofErr w:type="spellStart"/>
+      <w:r>
+        <w:t>blurData</w:t>
+      </w:r>
+      <w:proofErr w:type="spellEnd"/>
+      <w:r>
+        <w:t>: string | null;</w:t>
+      </w:r>
+    </w:p>
+    <w:p>
+      <w:pPr>
+        <w:spacing w:after="0" w:line="240" w:lineRule="auto"/>
+      </w:pPr>
+      <w:r>
+        <w:lastRenderedPageBreak/>
+        <w:t xml:space="preserve">          </w:t>
+      </w:r>
+      <w:proofErr w:type="spellStart"/>
+      <w:r>
+        <w:t>dominantColor</w:t>
+      </w:r>
+      <w:proofErr w:type="spellEnd"/>
+      <w:r>
+        <w:t>: string | null;</w:t>
       </w:r>
     </w:p>
     <w:p>
@@ -872,6 +1031,7 @@
   <w:style w:type="character" w:default="1" w:styleId="DefaultParagraphFont">
     <w:name w:val="Default Paragraph Font"/>
     <w:uiPriority w:val="1"/>
+    <w:semiHidden/>
     <w:unhideWhenUsed/>
   </w:style>
   <w:style w:type="table" w:default="1" w:styleId="TableNormal">

</xml_diff>

<commit_message>
0031 - update splitImage to align main block correctly
</commit_message>
<xml_diff>
--- a/Notes.docx
+++ b/Notes.docx
@@ -214,15 +214,7 @@
     </w:p>
     <w:p>
       <w:r>
-        <w:t xml:space="preserve">This should produce the following </w:t>
-      </w:r>
-      <w:proofErr w:type="gramStart"/>
-      <w:r>
-        <w:t>type</w:t>
-      </w:r>
-      <w:proofErr w:type="gramEnd"/>
-      <w:r>
-        <w:t xml:space="preserve"> definition in </w:t>
+        <w:t xml:space="preserve">This should produce the following type definition in </w:t>
       </w:r>
       <w:proofErr w:type="spellStart"/>
       <w:r>
@@ -417,6 +409,40 @@
         <w:t>        } | null;</w:t>
       </w:r>
     </w:p>
+    <w:p/>
+    <w:p>
+      <w:r>
+        <w:t>Build a new Block</w:t>
+      </w:r>
+    </w:p>
+    <w:p>
+      <w:r>
+        <w:t xml:space="preserve">Based on existing schema.  For example the </w:t>
+      </w:r>
+      <w:proofErr w:type="spellStart"/>
+      <w:r>
+        <w:t>FeaturedBlog</w:t>
+      </w:r>
+      <w:proofErr w:type="spellEnd"/>
+      <w:r>
+        <w:t xml:space="preserve"> block is based on the page app/blog/page/tsx.</w:t>
+      </w:r>
+    </w:p>
+    <w:p>
+      <w:r>
+        <w:t xml:space="preserve">Add the block to the </w:t>
+      </w:r>
+      <w:proofErr w:type="spellStart"/>
+      <w:r>
+        <w:t>pageBuilder</w:t>
+      </w:r>
+      <w:proofErr w:type="spellEnd"/>
+      <w:r>
+        <w:t xml:space="preserve"> component as an import and as a BLOCK_COMPONENT.</w:t>
+      </w:r>
+    </w:p>
+    <w:p/>
+    <w:p/>
     <w:p/>
     <w:sectPr>
       <w:pgSz w:w="12240" w:h="15840"/>
@@ -1031,7 +1057,6 @@
   <w:style w:type="character" w:default="1" w:styleId="DefaultParagraphFont">
     <w:name w:val="Default Paragraph Font"/>
     <w:uiPriority w:val="1"/>
-    <w:semiHidden/>
     <w:unhideWhenUsed/>
   </w:style>
   <w:style w:type="table" w:default="1" w:styleId="TableNormal">

</xml_diff>